<commit_message>
clean up + gerneral correcitons
</commit_message>
<xml_diff>
--- a/docs/general/Deckblatt.docx
+++ b/docs/general/Deckblatt.docx
@@ -126,6 +126,8 @@
         </w:rPr>
         <w:t>Höhere Technische Bundeslehr- und Versuchsanstalt Anichstraße</w:t>
       </w:r>
+      <w:bookmarkStart w:id="0" w:name="_GoBack"/>
+      <w:bookmarkEnd w:id="0"/>
     </w:p>
     <w:p>
       <w:pPr>
@@ -286,7 +288,21 @@
                 <w:bCs/>
                 <w:lang w:val="de-AT"/>
               </w:rPr>
-              <w:t>Alin Porcic 5BHEL - 19                     Daniel Ranalter 5BHEL – 19</w:t>
+              <w:t xml:space="preserve">Alin Porcic 5BHEL </w:t>
+            </w:r>
+            <w:r>
+              <w:rPr>
+                <w:bCs/>
+                <w:lang w:val="de-AT"/>
+              </w:rPr>
+              <w:t>–</w:t>
+            </w:r>
+            <w:r>
+              <w:rPr>
+                <w:bCs/>
+                <w:lang w:val="de-AT"/>
+              </w:rPr>
+              <w:t xml:space="preserve"> 19                     Daniel Ranalter 5BHEL – 19</w:t>
             </w:r>
             <w:r>
               <w:rPr>
@@ -310,7 +326,29 @@
                 <w:bCs/>
                 <w:lang w:val="de-AT"/>
               </w:rPr>
-              <w:t>ić 5BHEL - 20</w:t>
+              <w:t xml:space="preserve">ić 5BHEL </w:t>
+            </w:r>
+            <w:r>
+              <w:rPr>
+                <w:bCs/>
+                <w:lang w:val="de-AT"/>
+              </w:rPr>
+              <w:t>–</w:t>
+            </w:r>
+            <w:r>
+              <w:rPr>
+                <w:bCs/>
+                <w:lang w:val="de-AT"/>
+              </w:rPr>
+              <w:t xml:space="preserve"> </w:t>
+            </w:r>
+            <w:r>
+              <w:rPr>
+                <w:rFonts w:cs="Arial"/>
+                <w:bCs/>
+                <w:lang w:val="de-AT"/>
+              </w:rPr>
+              <w:t>20</w:t>
             </w:r>
             <w:r>
               <w:rPr>
@@ -408,8 +446,6 @@
         </w:rPr>
         <w:t>30.04.2015</w:t>
       </w:r>
-      <w:bookmarkStart w:id="0" w:name="_GoBack"/>
-      <w:bookmarkEnd w:id="0"/>
     </w:p>
     <w:p>
       <w:pPr>

</xml_diff>

<commit_message>
updated flyleaf | fucked stojs mother | corrected my theory partly | corrected absrtract til HALLO DU TROTTEL
</commit_message>
<xml_diff>
--- a/docs/general/Deckblatt.docx
+++ b/docs/general/Deckblatt.docx
@@ -99,7 +99,18 @@
           <w:sz w:val="40"/>
           <w:lang w:val="de-AT"/>
         </w:rPr>
-        <w:t>MAD – Network Monitoring</w:t>
+        <w:t xml:space="preserve">LAN – </w:t>
+      </w:r>
+      <w:r>
+        <w:rPr>
+          <w:b/>
+          <w:bCs/>
+          <w:smallCaps/>
+          <w:color w:val="0000FF"/>
+          <w:sz w:val="40"/>
+          <w:lang w:val="de-AT"/>
+        </w:rPr>
+        <w:t>Monitoring</w:t>
       </w:r>
     </w:p>
     <w:p>
@@ -124,7 +135,16 @@
           <w:b/>
           <w:lang w:val="de-AT"/>
         </w:rPr>
-        <w:t>Höhere Technische Bundeslehr- und Versuchsanstalt Anichstraße</w:t>
+        <w:t xml:space="preserve">Höhere Technische Bundeslehr- </w:t>
+      </w:r>
+      <w:bookmarkStart w:id="0" w:name="_GoBack"/>
+      <w:bookmarkEnd w:id="0"/>
+      <w:r>
+        <w:rPr>
+          <w:b/>
+          <w:lang w:val="de-AT"/>
+        </w:rPr>
+        <w:t>und Versuchsanstalt Anichstraße</w:t>
       </w:r>
     </w:p>
     <w:p>
@@ -237,8 +257,6 @@
               </w:rPr>
               <w:t>5</w:t>
             </w:r>
-            <w:bookmarkStart w:id="0" w:name="_GoBack"/>
-            <w:bookmarkEnd w:id="0"/>
             <w:r>
               <w:rPr>
                 <w:bCs/>

</xml_diff>

<commit_message>
waiting for correction to come back.... | added presentaion folder
</commit_message>
<xml_diff>
--- a/docs/general/Deckblatt.docx
+++ b/docs/general/Deckblatt.docx
@@ -42,7 +42,7 @@
           <w:tab w:val="center" w:pos="4393"/>
           <w:tab w:val="right" w:pos="8786"/>
         </w:tabs>
-        <w:jc w:val="left"/>
+        <w:jc w:val="center"/>
         <w:rPr>
           <w:b/>
           <w:bCs/>
@@ -57,17 +57,7 @@
           <w:sz w:val="48"/>
           <w:lang w:val="de-AT"/>
         </w:rPr>
-        <w:tab/>
         <w:t>DIPLOMARBEIT</w:t>
-      </w:r>
-      <w:r>
-        <w:rPr>
-          <w:b/>
-          <w:bCs/>
-          <w:sz w:val="48"/>
-          <w:lang w:val="de-AT"/>
-        </w:rPr>
-        <w:tab/>
       </w:r>
     </w:p>
     <w:p>
@@ -135,51 +125,44 @@
           <w:b/>
           <w:lang w:val="de-AT"/>
         </w:rPr>
-        <w:t xml:space="preserve">Höhere Technische Bundeslehr- </w:t>
+        <w:t>Höhere Technische Bundeslehr- und Versuchsanstalt Anichstraße</w:t>
+      </w:r>
+    </w:p>
+    <w:p>
+      <w:pPr>
+        <w:jc w:val="center"/>
+        <w:rPr>
+          <w:b/>
+          <w:lang w:val="de-AT"/>
+        </w:rPr>
+      </w:pPr>
+      <w:r>
+        <w:rPr>
+          <w:b/>
+          <w:lang w:val="de-AT"/>
+        </w:rPr>
+        <w:t>________________________________________________________</w:t>
+      </w:r>
+    </w:p>
+    <w:p>
+      <w:pPr>
+        <w:jc w:val="center"/>
+        <w:rPr>
+          <w:b/>
+          <w:bCs/>
+          <w:lang w:val="de-AT"/>
+        </w:rPr>
+      </w:pPr>
+      <w:r>
+        <w:rPr>
+          <w:b/>
+          <w:bCs/>
+          <w:lang w:val="de-AT"/>
+        </w:rPr>
+        <w:t>Abteilung</w:t>
       </w:r>
       <w:bookmarkStart w:id="0" w:name="_GoBack"/>
       <w:bookmarkEnd w:id="0"/>
-      <w:r>
-        <w:rPr>
-          <w:b/>
-          <w:lang w:val="de-AT"/>
-        </w:rPr>
-        <w:t>und Versuchsanstalt Anichstraße</w:t>
-      </w:r>
-    </w:p>
-    <w:p>
-      <w:pPr>
-        <w:jc w:val="center"/>
-        <w:rPr>
-          <w:b/>
-          <w:lang w:val="de-AT"/>
-        </w:rPr>
-      </w:pPr>
-      <w:r>
-        <w:rPr>
-          <w:b/>
-          <w:lang w:val="de-AT"/>
-        </w:rPr>
-        <w:t>________________________________________________________</w:t>
-      </w:r>
-    </w:p>
-    <w:p>
-      <w:pPr>
-        <w:jc w:val="center"/>
-        <w:rPr>
-          <w:b/>
-          <w:bCs/>
-          <w:lang w:val="de-AT"/>
-        </w:rPr>
-      </w:pPr>
-      <w:r>
-        <w:rPr>
-          <w:b/>
-          <w:bCs/>
-          <w:lang w:val="de-AT"/>
-        </w:rPr>
-        <w:t>Abteilung</w:t>
-      </w:r>
     </w:p>
     <w:p>
       <w:pPr>

</xml_diff>